<commit_message>
lab 9 and homework 3
</commit_message>
<xml_diff>
--- a/PoliTO/ASE/lab/lab_09/lab_09_2023_2024.docx
+++ b/PoliTO/ASE/lab/lab_09/lab_09_2023_2024.docx
@@ -4,7 +4,7 @@
   <w:body>
     <w:tbl>
       <w:tblPr>
-        <w:tblStyle w:val="Grigliatabella"/>
+        <w:tblStyle w:val="TableGrid"/>
         <w:tblW w:w="9634" w:type="dxa"/>
         <w:tblBorders>
           <w:insideH w:val="none" w:sz="0" w:space="0" w:color="auto"/>
@@ -241,7 +241,7 @@
           </w:p>
           <w:p>
             <w:pPr>
-              <w:pStyle w:val="Paragrafoelenco"/>
+              <w:pStyle w:val="ListParagraph"/>
               <w:numPr>
                 <w:ilvl w:val="0"/>
                 <w:numId w:val="1"/>
@@ -419,7 +419,7 @@
     </w:p>
     <w:p>
       <w:pPr>
-        <w:pStyle w:val="Paragrafoelenco"/>
+        <w:pStyle w:val="ListParagraph"/>
         <w:numPr>
           <w:ilvl w:val="0"/>
           <w:numId w:val="4"/>
@@ -461,7 +461,7 @@
     </w:p>
     <w:p>
       <w:pPr>
-        <w:pStyle w:val="Paragrafoelenco"/>
+        <w:pStyle w:val="ListParagraph"/>
         <w:numPr>
           <w:ilvl w:val="0"/>
           <w:numId w:val="4"/>
@@ -501,7 +501,7 @@
     </w:p>
     <w:p>
       <w:pPr>
-        <w:pStyle w:val="Paragrafoelenco"/>
+        <w:pStyle w:val="ListParagraph"/>
         <w:numPr>
           <w:ilvl w:val="0"/>
           <w:numId w:val="5"/>
@@ -527,7 +527,7 @@
     </w:p>
     <w:p>
       <w:pPr>
-        <w:pStyle w:val="Paragrafoelenco"/>
+        <w:pStyle w:val="ListParagraph"/>
         <w:numPr>
           <w:ilvl w:val="0"/>
           <w:numId w:val="5"/>
@@ -716,19 +716,63 @@
           <w:iCs/>
           <w:lang w:val="en-US"/>
         </w:rPr>
-        <w:t>HOLA MUNDO 12</w:t>
-      </w:r>
-      <w:r>
-        <w:rPr>
-          <w:lang w:val="en-US"/>
-        </w:rPr>
-        <w:t xml:space="preserve">  can be represented</w:t>
-      </w:r>
-      <w:r>
-        <w:rPr>
-          <w:lang w:val="en-US"/>
-        </w:rPr>
-        <w:t xml:space="preserve"> above, and it contains 13 symbols. The space has to be considered as a symbol.</w:t>
+        <w:t xml:space="preserve">HOLA MUNDO </w:t>
+      </w:r>
+      <w:proofErr w:type="gramStart"/>
+      <w:r>
+        <w:rPr>
+          <w:i/>
+          <w:iCs/>
+          <w:lang w:val="en-US"/>
+        </w:rPr>
+        <w:t>12</w:t>
+      </w:r>
+      <w:r>
+        <w:rPr>
+          <w:lang w:val="en-US"/>
+        </w:rPr>
+        <w:t xml:space="preserve">  can</w:t>
+      </w:r>
+      <w:proofErr w:type="gramEnd"/>
+      <w:r>
+        <w:rPr>
+          <w:lang w:val="en-US"/>
+        </w:rPr>
+        <w:t xml:space="preserve"> be represented</w:t>
+      </w:r>
+      <w:r>
+        <w:rPr>
+          <w:lang w:val="en-US"/>
+        </w:rPr>
+        <w:t xml:space="preserve"> above, and it contains 13 symbols. </w:t>
+      </w:r>
+      <w:proofErr w:type="gramStart"/>
+      <w:r>
+        <w:rPr>
+          <w:lang w:val="en-US"/>
+        </w:rPr>
+        <w:t>The space</w:t>
+      </w:r>
+      <w:proofErr w:type="gramEnd"/>
+      <w:r>
+        <w:rPr>
+          <w:lang w:val="en-US"/>
+        </w:rPr>
+        <w:t xml:space="preserve"> </w:t>
+      </w:r>
+      <w:proofErr w:type="gramStart"/>
+      <w:r>
+        <w:rPr>
+          <w:lang w:val="en-US"/>
+        </w:rPr>
+        <w:t>has to</w:t>
+      </w:r>
+      <w:proofErr w:type="gramEnd"/>
+      <w:r>
+        <w:rPr>
+          <w:lang w:val="en-US"/>
+        </w:rPr>
+        <w:t xml:space="preserve"> be considered as a symbol.</w:t>
       </w:r>
     </w:p>
     <w:p>
@@ -741,7 +785,7 @@
     </w:p>
     <w:p>
       <w:pPr>
-        <w:pStyle w:val="Paragrafoelenco"/>
+        <w:pStyle w:val="ListParagraph"/>
         <w:numPr>
           <w:ilvl w:val="0"/>
           <w:numId w:val="12"/>
@@ -755,10 +799,22 @@
           <w:b/>
           <w:bCs/>
         </w:rPr>
-        <w:t>KEY1</w:t>
-      </w:r>
-      <w:r>
-        <w:t xml:space="preserve">,  it starts the </w:t>
+        <w:t>KEY</w:t>
+      </w:r>
+      <w:proofErr w:type="gramStart"/>
+      <w:r>
+        <w:rPr>
+          <w:b/>
+          <w:bCs/>
+        </w:rPr>
+        <w:t>1</w:t>
+      </w:r>
+      <w:r>
+        <w:t>,  it</w:t>
+      </w:r>
+      <w:proofErr w:type="gramEnd"/>
+      <w:r>
+        <w:t xml:space="preserve"> starts the </w:t>
       </w:r>
       <w:r>
         <w:rPr>
@@ -789,7 +845,7 @@
     </w:p>
     <w:p>
       <w:pPr>
-        <w:pStyle w:val="Paragrafoelenco"/>
+        <w:pStyle w:val="ListParagraph"/>
         <w:numPr>
           <w:ilvl w:val="0"/>
           <w:numId w:val="18"/>
@@ -801,7 +857,7 @@
     </w:p>
     <w:p>
       <w:pPr>
-        <w:pStyle w:val="Paragrafoelenco"/>
+        <w:pStyle w:val="ListParagraph"/>
         <w:numPr>
           <w:ilvl w:val="0"/>
           <w:numId w:val="18"/>
@@ -859,7 +915,7 @@
     </w:p>
     <w:p>
       <w:pPr>
-        <w:pStyle w:val="Paragrafoelenco"/>
+        <w:pStyle w:val="ListParagraph"/>
         <w:spacing w:before="120"/>
         <w:ind w:left="364"/>
         <w:jc w:val="both"/>
@@ -867,7 +923,7 @@
     </w:p>
     <w:p>
       <w:pPr>
-        <w:pStyle w:val="Paragrafoelenco"/>
+        <w:pStyle w:val="ListParagraph"/>
         <w:numPr>
           <w:ilvl w:val="0"/>
           <w:numId w:val="12"/>
@@ -920,7 +976,7 @@
     </w:p>
     <w:p>
       <w:pPr>
-        <w:pStyle w:val="Paragrafoelenco"/>
+        <w:pStyle w:val="ListParagraph"/>
         <w:numPr>
           <w:ilvl w:val="0"/>
           <w:numId w:val="9"/>
@@ -966,7 +1022,7 @@
     </w:p>
     <w:p>
       <w:pPr>
-        <w:pStyle w:val="Paragrafoelenco"/>
+        <w:pStyle w:val="ListParagraph"/>
         <w:numPr>
           <w:ilvl w:val="0"/>
           <w:numId w:val="9"/>
@@ -1024,34 +1080,34 @@
           <w:sz w:val="22"/>
           <w:lang w:val="en-US"/>
         </w:rPr>
-        <w:t>translate_morse</w:t>
-      </w:r>
-      <w:proofErr w:type="spellEnd"/>
+        <w:t>translate_</w:t>
+      </w:r>
+      <w:proofErr w:type="gramStart"/>
       <w:r>
         <w:rPr>
           <w:rFonts w:ascii="Lucida Sans Unicode" w:hAnsi="Lucida Sans Unicode" w:cs="Lucida Sans Unicode"/>
           <w:sz w:val="22"/>
           <w:lang w:val="en-US"/>
         </w:rPr>
-        <w:t xml:space="preserve">(char* </w:t>
-      </w:r>
-      <w:proofErr w:type="spellStart"/>
+        <w:t>morse</w:t>
+      </w:r>
+      <w:proofErr w:type="spellEnd"/>
       <w:r>
         <w:rPr>
           <w:rFonts w:ascii="Lucida Sans Unicode" w:hAnsi="Lucida Sans Unicode" w:cs="Lucida Sans Unicode"/>
           <w:sz w:val="22"/>
           <w:lang w:val="en-US"/>
         </w:rPr>
-        <w:t>vett_input</w:t>
-      </w:r>
-      <w:proofErr w:type="spellEnd"/>
+        <w:t>(</w:t>
+      </w:r>
+      <w:proofErr w:type="gramEnd"/>
       <w:r>
         <w:rPr>
           <w:rFonts w:ascii="Lucida Sans Unicode" w:hAnsi="Lucida Sans Unicode" w:cs="Lucida Sans Unicode"/>
           <w:sz w:val="22"/>
           <w:lang w:val="en-US"/>
         </w:rPr>
-        <w:t xml:space="preserve">, int </w:t>
+        <w:t xml:space="preserve">char* </w:t>
       </w:r>
       <w:proofErr w:type="spellStart"/>
       <w:r>
@@ -1060,7 +1116,7 @@
           <w:sz w:val="22"/>
           <w:lang w:val="en-US"/>
         </w:rPr>
-        <w:t>vet_input_lenght</w:t>
+        <w:t>vett_input</w:t>
       </w:r>
       <w:proofErr w:type="spellEnd"/>
       <w:r>
@@ -1069,7 +1125,7 @@
           <w:sz w:val="22"/>
           <w:lang w:val="en-US"/>
         </w:rPr>
-        <w:t xml:space="preserve">, char* </w:t>
+        <w:t xml:space="preserve">, int </w:t>
       </w:r>
       <w:proofErr w:type="spellStart"/>
       <w:r>
@@ -1078,7 +1134,7 @@
           <w:sz w:val="22"/>
           <w:lang w:val="en-US"/>
         </w:rPr>
-        <w:t>vett_output</w:t>
+        <w:t>vet_input_lenght</w:t>
       </w:r>
       <w:proofErr w:type="spellEnd"/>
       <w:r>
@@ -1087,7 +1143,7 @@
           <w:sz w:val="22"/>
           <w:lang w:val="en-US"/>
         </w:rPr>
-        <w:t xml:space="preserve">, int </w:t>
+        <w:t xml:space="preserve">, char* </w:t>
       </w:r>
       <w:proofErr w:type="spellStart"/>
       <w:r>
@@ -1096,7 +1152,7 @@
           <w:sz w:val="22"/>
           <w:lang w:val="en-US"/>
         </w:rPr>
-        <w:t>vet_output_lenght</w:t>
+        <w:t>vett_output</w:t>
       </w:r>
       <w:proofErr w:type="spellEnd"/>
       <w:r>
@@ -1105,7 +1161,7 @@
           <w:sz w:val="22"/>
           <w:lang w:val="en-US"/>
         </w:rPr>
-        <w:t xml:space="preserve">, char </w:t>
+        <w:t xml:space="preserve">, int </w:t>
       </w:r>
       <w:proofErr w:type="spellStart"/>
       <w:r>
@@ -1114,7 +1170,7 @@
           <w:sz w:val="22"/>
           <w:lang w:val="en-US"/>
         </w:rPr>
-        <w:t>change_symbol</w:t>
+        <w:t>vet_output_lenght</w:t>
       </w:r>
       <w:proofErr w:type="spellEnd"/>
       <w:r>
@@ -1125,14 +1181,16 @@
         </w:rPr>
         <w:t xml:space="preserve">, char </w:t>
       </w:r>
+      <w:proofErr w:type="spellStart"/>
       <w:r>
         <w:rPr>
           <w:rFonts w:ascii="Lucida Sans Unicode" w:hAnsi="Lucida Sans Unicode" w:cs="Lucida Sans Unicode"/>
           <w:sz w:val="22"/>
           <w:lang w:val="en-US"/>
         </w:rPr>
-        <w:t>space</w:t>
-      </w:r>
+        <w:t>change_symbol</w:t>
+      </w:r>
+      <w:proofErr w:type="spellEnd"/>
       <w:r>
         <w:rPr>
           <w:rFonts w:ascii="Lucida Sans Unicode" w:hAnsi="Lucida Sans Unicode" w:cs="Lucida Sans Unicode"/>
@@ -1141,22 +1199,38 @@
         </w:rPr>
         <w:t xml:space="preserve">, char </w:t>
       </w:r>
-      <w:proofErr w:type="spellStart"/>
       <w:r>
         <w:rPr>
           <w:rFonts w:ascii="Lucida Sans Unicode" w:hAnsi="Lucida Sans Unicode" w:cs="Lucida Sans Unicode"/>
           <w:sz w:val="22"/>
           <w:lang w:val="en-US"/>
         </w:rPr>
-        <w:t>sentence_end</w:t>
-      </w:r>
-      <w:proofErr w:type="spellEnd"/>
+        <w:t>space</w:t>
+      </w:r>
       <w:r>
         <w:rPr>
           <w:rFonts w:ascii="Lucida Sans Unicode" w:hAnsi="Lucida Sans Unicode" w:cs="Lucida Sans Unicode"/>
           <w:sz w:val="22"/>
           <w:lang w:val="en-US"/>
         </w:rPr>
+        <w:t xml:space="preserve">, char </w:t>
+      </w:r>
+      <w:proofErr w:type="spellStart"/>
+      <w:r>
+        <w:rPr>
+          <w:rFonts w:ascii="Lucida Sans Unicode" w:hAnsi="Lucida Sans Unicode" w:cs="Lucida Sans Unicode"/>
+          <w:sz w:val="22"/>
+          <w:lang w:val="en-US"/>
+        </w:rPr>
+        <w:t>sentence_end</w:t>
+      </w:r>
+      <w:proofErr w:type="spellEnd"/>
+      <w:r>
+        <w:rPr>
+          <w:rFonts w:ascii="Lucida Sans Unicode" w:hAnsi="Lucida Sans Unicode" w:cs="Lucida Sans Unicode"/>
+          <w:sz w:val="22"/>
+          <w:lang w:val="en-US"/>
+        </w:rPr>
         <w:t>);</w:t>
       </w:r>
     </w:p>
@@ -1231,7 +1305,7 @@
     </w:p>
     <w:p>
       <w:pPr>
-        <w:pStyle w:val="Paragrafoelenco"/>
+        <w:pStyle w:val="ListParagraph"/>
         <w:numPr>
           <w:ilvl w:val="0"/>
           <w:numId w:val="13"/>
@@ -1277,7 +1351,7 @@
     </w:p>
     <w:p>
       <w:pPr>
-        <w:pStyle w:val="Paragrafoelenco"/>
+        <w:pStyle w:val="ListParagraph"/>
         <w:numPr>
           <w:ilvl w:val="0"/>
           <w:numId w:val="13"/>
@@ -1323,7 +1397,7 @@
     </w:p>
     <w:p>
       <w:pPr>
-        <w:pStyle w:val="Paragrafoelenco"/>
+        <w:pStyle w:val="ListParagraph"/>
         <w:numPr>
           <w:ilvl w:val="0"/>
           <w:numId w:val="13"/>
@@ -1355,7 +1429,7 @@
     </w:p>
     <w:p>
       <w:pPr>
-        <w:pStyle w:val="Paragrafoelenco"/>
+        <w:pStyle w:val="ListParagraph"/>
         <w:numPr>
           <w:ilvl w:val="0"/>
           <w:numId w:val="13"/>
@@ -1401,7 +1475,7 @@
     </w:p>
     <w:p>
       <w:pPr>
-        <w:pStyle w:val="Paragrafoelenco"/>
+        <w:pStyle w:val="ListParagraph"/>
         <w:numPr>
           <w:ilvl w:val="0"/>
           <w:numId w:val="13"/>
@@ -1454,7 +1528,7 @@
     </w:p>
     <w:p>
       <w:pPr>
-        <w:pStyle w:val="Paragrafoelenco"/>
+        <w:pStyle w:val="ListParagraph"/>
         <w:numPr>
           <w:ilvl w:val="0"/>
           <w:numId w:val="13"/>
@@ -1498,7 +1572,7 @@
     </w:p>
     <w:p>
       <w:pPr>
-        <w:pStyle w:val="Paragrafoelenco"/>
+        <w:pStyle w:val="ListParagraph"/>
         <w:numPr>
           <w:ilvl w:val="0"/>
           <w:numId w:val="13"/>
@@ -1621,13 +1695,13 @@
     </w:p>
     <w:p>
       <w:pPr>
-        <w:pStyle w:val="Paragrafoelenco"/>
+        <w:pStyle w:val="ListParagraph"/>
         <w:ind w:left="0"/>
       </w:pPr>
     </w:p>
     <w:p>
       <w:pPr>
-        <w:pStyle w:val="Paragrafoelenco"/>
+        <w:pStyle w:val="ListParagraph"/>
         <w:ind w:left="0"/>
       </w:pPr>
       <w:r>
@@ -1639,7 +1713,7 @@
     </w:p>
     <w:p>
       <w:pPr>
-        <w:pStyle w:val="Paragrafoelenco"/>
+        <w:pStyle w:val="ListParagraph"/>
         <w:numPr>
           <w:ilvl w:val="0"/>
           <w:numId w:val="11"/>
@@ -1675,7 +1749,7 @@
     </w:p>
     <w:p>
       <w:pPr>
-        <w:pStyle w:val="Paragrafoelenco"/>
+        <w:pStyle w:val="ListParagraph"/>
         <w:numPr>
           <w:ilvl w:val="0"/>
           <w:numId w:val="11"/>
@@ -1723,19 +1797,19 @@
     </w:p>
     <w:p>
       <w:pPr>
-        <w:pStyle w:val="Paragrafoelenco"/>
+        <w:pStyle w:val="ListParagraph"/>
         <w:ind w:left="0"/>
       </w:pPr>
     </w:p>
     <w:p>
       <w:pPr>
-        <w:pStyle w:val="Paragrafoelenco"/>
+        <w:pStyle w:val="ListParagraph"/>
         <w:ind w:left="0"/>
       </w:pPr>
     </w:p>
     <w:p>
       <w:pPr>
-        <w:pStyle w:val="Paragrafoelenco"/>
+        <w:pStyle w:val="ListParagraph"/>
         <w:ind w:left="0"/>
         <w:rPr>
           <w:b/>
@@ -1759,13 +1833,13 @@
     </w:p>
     <w:p>
       <w:pPr>
-        <w:pStyle w:val="Paragrafoelenco"/>
+        <w:pStyle w:val="ListParagraph"/>
         <w:ind w:left="0"/>
       </w:pPr>
     </w:p>
     <w:tbl>
       <w:tblPr>
-        <w:tblStyle w:val="Grigliatabella"/>
+        <w:tblStyle w:val="TableGrid"/>
         <w:tblW w:w="0" w:type="auto"/>
         <w:tblInd w:w="720" w:type="dxa"/>
         <w:tblLook w:val="04A0" w:firstRow="1" w:lastRow="0" w:firstColumn="1" w:lastColumn="0" w:noHBand="0" w:noVBand="1"/>
@@ -1790,7 +1864,7 @@
           </w:tcPr>
           <w:p>
             <w:pPr>
-              <w:pStyle w:val="Paragrafoelenco"/>
+              <w:pStyle w:val="ListParagraph"/>
               <w:ind w:left="0"/>
               <w:jc w:val="center"/>
               <w:rPr>
@@ -1813,7 +1887,7 @@
           </w:tcPr>
           <w:p>
             <w:pPr>
-              <w:pStyle w:val="Paragrafoelenco"/>
+              <w:pStyle w:val="ListParagraph"/>
               <w:ind w:left="0"/>
               <w:jc w:val="right"/>
             </w:pPr>
@@ -1828,7 +1902,7 @@
           </w:tcPr>
           <w:p>
             <w:pPr>
-              <w:pStyle w:val="Paragrafoelenco"/>
+              <w:pStyle w:val="ListParagraph"/>
               <w:ind w:left="0"/>
               <w:jc w:val="center"/>
               <w:rPr>
@@ -1851,7 +1925,7 @@
           </w:tcPr>
           <w:p>
             <w:pPr>
-              <w:pStyle w:val="Paragrafoelenco"/>
+              <w:pStyle w:val="ListParagraph"/>
               <w:ind w:left="0"/>
               <w:jc w:val="right"/>
             </w:pPr>
@@ -1866,7 +1940,7 @@
           </w:tcPr>
           <w:p>
             <w:pPr>
-              <w:pStyle w:val="Paragrafoelenco"/>
+              <w:pStyle w:val="ListParagraph"/>
               <w:ind w:left="0"/>
               <w:jc w:val="center"/>
               <w:rPr>
@@ -1889,7 +1963,7 @@
           </w:tcPr>
           <w:p>
             <w:pPr>
-              <w:pStyle w:val="Paragrafoelenco"/>
+              <w:pStyle w:val="ListParagraph"/>
               <w:ind w:left="0"/>
               <w:jc w:val="right"/>
             </w:pPr>
@@ -1904,7 +1978,7 @@
           </w:tcPr>
           <w:p>
             <w:pPr>
-              <w:pStyle w:val="Paragrafoelenco"/>
+              <w:pStyle w:val="ListParagraph"/>
               <w:ind w:left="0"/>
               <w:jc w:val="center"/>
               <w:rPr>
@@ -1927,7 +2001,7 @@
           </w:tcPr>
           <w:p>
             <w:pPr>
-              <w:pStyle w:val="Paragrafoelenco"/>
+              <w:pStyle w:val="ListParagraph"/>
               <w:ind w:left="0"/>
               <w:jc w:val="right"/>
             </w:pPr>
@@ -1944,7 +2018,7 @@
           </w:tcPr>
           <w:p>
             <w:pPr>
-              <w:pStyle w:val="Paragrafoelenco"/>
+              <w:pStyle w:val="ListParagraph"/>
               <w:ind w:left="0"/>
               <w:jc w:val="center"/>
               <w:rPr>
@@ -1967,7 +2041,7 @@
           </w:tcPr>
           <w:p>
             <w:pPr>
-              <w:pStyle w:val="Paragrafoelenco"/>
+              <w:pStyle w:val="ListParagraph"/>
               <w:ind w:left="0"/>
               <w:jc w:val="right"/>
             </w:pPr>
@@ -1982,7 +2056,7 @@
           </w:tcPr>
           <w:p>
             <w:pPr>
-              <w:pStyle w:val="Paragrafoelenco"/>
+              <w:pStyle w:val="ListParagraph"/>
               <w:ind w:left="0"/>
               <w:jc w:val="center"/>
               <w:rPr>
@@ -2005,7 +2079,7 @@
           </w:tcPr>
           <w:p>
             <w:pPr>
-              <w:pStyle w:val="Paragrafoelenco"/>
+              <w:pStyle w:val="ListParagraph"/>
               <w:ind w:left="0"/>
               <w:jc w:val="right"/>
             </w:pPr>
@@ -2020,7 +2094,7 @@
           </w:tcPr>
           <w:p>
             <w:pPr>
-              <w:pStyle w:val="Paragrafoelenco"/>
+              <w:pStyle w:val="ListParagraph"/>
               <w:ind w:left="0"/>
               <w:jc w:val="center"/>
               <w:rPr>
@@ -2043,7 +2117,7 @@
           </w:tcPr>
           <w:p>
             <w:pPr>
-              <w:pStyle w:val="Paragrafoelenco"/>
+              <w:pStyle w:val="ListParagraph"/>
               <w:ind w:left="0"/>
               <w:jc w:val="right"/>
             </w:pPr>
@@ -2058,7 +2132,7 @@
           </w:tcPr>
           <w:p>
             <w:pPr>
-              <w:pStyle w:val="Paragrafoelenco"/>
+              <w:pStyle w:val="ListParagraph"/>
               <w:ind w:left="0"/>
               <w:jc w:val="center"/>
               <w:rPr>
@@ -2081,7 +2155,7 @@
           </w:tcPr>
           <w:p>
             <w:pPr>
-              <w:pStyle w:val="Paragrafoelenco"/>
+              <w:pStyle w:val="ListParagraph"/>
               <w:ind w:left="0"/>
               <w:jc w:val="right"/>
             </w:pPr>
@@ -2098,7 +2172,7 @@
           </w:tcPr>
           <w:p>
             <w:pPr>
-              <w:pStyle w:val="Paragrafoelenco"/>
+              <w:pStyle w:val="ListParagraph"/>
               <w:ind w:left="0"/>
               <w:jc w:val="center"/>
               <w:rPr>
@@ -2121,7 +2195,7 @@
           </w:tcPr>
           <w:p>
             <w:pPr>
-              <w:pStyle w:val="Paragrafoelenco"/>
+              <w:pStyle w:val="ListParagraph"/>
               <w:ind w:left="0"/>
               <w:jc w:val="right"/>
             </w:pPr>
@@ -2136,7 +2210,7 @@
           </w:tcPr>
           <w:p>
             <w:pPr>
-              <w:pStyle w:val="Paragrafoelenco"/>
+              <w:pStyle w:val="ListParagraph"/>
               <w:ind w:left="0"/>
               <w:jc w:val="center"/>
               <w:rPr>
@@ -2159,7 +2233,7 @@
           </w:tcPr>
           <w:p>
             <w:pPr>
-              <w:pStyle w:val="Paragrafoelenco"/>
+              <w:pStyle w:val="ListParagraph"/>
               <w:ind w:left="0"/>
               <w:jc w:val="right"/>
             </w:pPr>
@@ -2174,7 +2248,7 @@
           </w:tcPr>
           <w:p>
             <w:pPr>
-              <w:pStyle w:val="Paragrafoelenco"/>
+              <w:pStyle w:val="ListParagraph"/>
               <w:ind w:left="0"/>
               <w:jc w:val="center"/>
               <w:rPr>
@@ -2197,7 +2271,7 @@
           </w:tcPr>
           <w:p>
             <w:pPr>
-              <w:pStyle w:val="Paragrafoelenco"/>
+              <w:pStyle w:val="ListParagraph"/>
               <w:ind w:left="0"/>
               <w:jc w:val="right"/>
             </w:pPr>
@@ -2212,7 +2286,7 @@
           </w:tcPr>
           <w:p>
             <w:pPr>
-              <w:pStyle w:val="Paragrafoelenco"/>
+              <w:pStyle w:val="ListParagraph"/>
               <w:ind w:left="0"/>
               <w:jc w:val="center"/>
               <w:rPr>
@@ -2235,7 +2309,7 @@
           </w:tcPr>
           <w:p>
             <w:pPr>
-              <w:pStyle w:val="Paragrafoelenco"/>
+              <w:pStyle w:val="ListParagraph"/>
               <w:ind w:left="0"/>
               <w:jc w:val="right"/>
             </w:pPr>
@@ -2252,7 +2326,7 @@
           </w:tcPr>
           <w:p>
             <w:pPr>
-              <w:pStyle w:val="Paragrafoelenco"/>
+              <w:pStyle w:val="ListParagraph"/>
               <w:ind w:left="0"/>
               <w:jc w:val="center"/>
               <w:rPr>
@@ -2275,7 +2349,7 @@
           </w:tcPr>
           <w:p>
             <w:pPr>
-              <w:pStyle w:val="Paragrafoelenco"/>
+              <w:pStyle w:val="ListParagraph"/>
               <w:ind w:left="0"/>
               <w:jc w:val="right"/>
             </w:pPr>
@@ -2290,7 +2364,7 @@
           </w:tcPr>
           <w:p>
             <w:pPr>
-              <w:pStyle w:val="Paragrafoelenco"/>
+              <w:pStyle w:val="ListParagraph"/>
               <w:ind w:left="0"/>
               <w:jc w:val="center"/>
               <w:rPr>
@@ -2313,7 +2387,7 @@
           </w:tcPr>
           <w:p>
             <w:pPr>
-              <w:pStyle w:val="Paragrafoelenco"/>
+              <w:pStyle w:val="ListParagraph"/>
               <w:ind w:left="0"/>
               <w:jc w:val="right"/>
             </w:pPr>
@@ -2328,7 +2402,7 @@
           </w:tcPr>
           <w:p>
             <w:pPr>
-              <w:pStyle w:val="Paragrafoelenco"/>
+              <w:pStyle w:val="ListParagraph"/>
               <w:ind w:left="0"/>
               <w:jc w:val="center"/>
               <w:rPr>
@@ -2351,7 +2425,7 @@
           </w:tcPr>
           <w:p>
             <w:pPr>
-              <w:pStyle w:val="Paragrafoelenco"/>
+              <w:pStyle w:val="ListParagraph"/>
               <w:ind w:left="0"/>
               <w:jc w:val="right"/>
             </w:pPr>
@@ -2366,7 +2440,7 @@
           </w:tcPr>
           <w:p>
             <w:pPr>
-              <w:pStyle w:val="Paragrafoelenco"/>
+              <w:pStyle w:val="ListParagraph"/>
               <w:ind w:left="0"/>
               <w:jc w:val="center"/>
               <w:rPr>
@@ -2389,7 +2463,7 @@
           </w:tcPr>
           <w:p>
             <w:pPr>
-              <w:pStyle w:val="Paragrafoelenco"/>
+              <w:pStyle w:val="ListParagraph"/>
               <w:ind w:left="0"/>
               <w:jc w:val="right"/>
             </w:pPr>
@@ -2406,7 +2480,7 @@
           </w:tcPr>
           <w:p>
             <w:pPr>
-              <w:pStyle w:val="Paragrafoelenco"/>
+              <w:pStyle w:val="ListParagraph"/>
               <w:ind w:left="0"/>
               <w:jc w:val="center"/>
               <w:rPr>
@@ -2429,7 +2503,7 @@
           </w:tcPr>
           <w:p>
             <w:pPr>
-              <w:pStyle w:val="Paragrafoelenco"/>
+              <w:pStyle w:val="ListParagraph"/>
               <w:ind w:left="0"/>
               <w:jc w:val="right"/>
             </w:pPr>
@@ -2444,7 +2518,7 @@
           </w:tcPr>
           <w:p>
             <w:pPr>
-              <w:pStyle w:val="Paragrafoelenco"/>
+              <w:pStyle w:val="ListParagraph"/>
               <w:ind w:left="0"/>
               <w:jc w:val="center"/>
               <w:rPr>
@@ -2467,7 +2541,7 @@
           </w:tcPr>
           <w:p>
             <w:pPr>
-              <w:pStyle w:val="Paragrafoelenco"/>
+              <w:pStyle w:val="ListParagraph"/>
               <w:ind w:left="0"/>
               <w:jc w:val="right"/>
             </w:pPr>
@@ -2482,7 +2556,7 @@
           </w:tcPr>
           <w:p>
             <w:pPr>
-              <w:pStyle w:val="Paragrafoelenco"/>
+              <w:pStyle w:val="ListParagraph"/>
               <w:ind w:left="0"/>
               <w:jc w:val="center"/>
               <w:rPr>
@@ -2505,7 +2579,7 @@
           </w:tcPr>
           <w:p>
             <w:pPr>
-              <w:pStyle w:val="Paragrafoelenco"/>
+              <w:pStyle w:val="ListParagraph"/>
               <w:ind w:left="0"/>
               <w:jc w:val="right"/>
             </w:pPr>
@@ -2520,7 +2594,7 @@
           </w:tcPr>
           <w:p>
             <w:pPr>
-              <w:pStyle w:val="Paragrafoelenco"/>
+              <w:pStyle w:val="ListParagraph"/>
               <w:ind w:left="0"/>
               <w:jc w:val="center"/>
               <w:rPr>
@@ -2543,7 +2617,7 @@
           </w:tcPr>
           <w:p>
             <w:pPr>
-              <w:pStyle w:val="Paragrafoelenco"/>
+              <w:pStyle w:val="ListParagraph"/>
               <w:ind w:left="0"/>
               <w:jc w:val="right"/>
             </w:pPr>
@@ -2560,7 +2634,7 @@
           </w:tcPr>
           <w:p>
             <w:pPr>
-              <w:pStyle w:val="Paragrafoelenco"/>
+              <w:pStyle w:val="ListParagraph"/>
               <w:ind w:left="0"/>
               <w:jc w:val="center"/>
               <w:rPr>
@@ -2583,7 +2657,7 @@
           </w:tcPr>
           <w:p>
             <w:pPr>
-              <w:pStyle w:val="Paragrafoelenco"/>
+              <w:pStyle w:val="ListParagraph"/>
               <w:ind w:left="0"/>
               <w:jc w:val="right"/>
             </w:pPr>
@@ -2598,7 +2672,7 @@
           </w:tcPr>
           <w:p>
             <w:pPr>
-              <w:pStyle w:val="Paragrafoelenco"/>
+              <w:pStyle w:val="ListParagraph"/>
               <w:ind w:left="0"/>
               <w:jc w:val="center"/>
               <w:rPr>
@@ -2621,7 +2695,7 @@
           </w:tcPr>
           <w:p>
             <w:pPr>
-              <w:pStyle w:val="Paragrafoelenco"/>
+              <w:pStyle w:val="ListParagraph"/>
               <w:ind w:left="0"/>
               <w:jc w:val="right"/>
             </w:pPr>
@@ -2636,7 +2710,7 @@
           </w:tcPr>
           <w:p>
             <w:pPr>
-              <w:pStyle w:val="Paragrafoelenco"/>
+              <w:pStyle w:val="ListParagraph"/>
               <w:ind w:left="0"/>
               <w:jc w:val="center"/>
               <w:rPr>
@@ -2659,7 +2733,7 @@
           </w:tcPr>
           <w:p>
             <w:pPr>
-              <w:pStyle w:val="Paragrafoelenco"/>
+              <w:pStyle w:val="ListParagraph"/>
               <w:ind w:left="0"/>
               <w:jc w:val="right"/>
             </w:pPr>
@@ -2674,7 +2748,7 @@
           </w:tcPr>
           <w:p>
             <w:pPr>
-              <w:pStyle w:val="Paragrafoelenco"/>
+              <w:pStyle w:val="ListParagraph"/>
               <w:ind w:left="0"/>
               <w:jc w:val="center"/>
               <w:rPr>
@@ -2697,7 +2771,7 @@
           </w:tcPr>
           <w:p>
             <w:pPr>
-              <w:pStyle w:val="Paragrafoelenco"/>
+              <w:pStyle w:val="ListParagraph"/>
               <w:ind w:left="0"/>
               <w:jc w:val="right"/>
             </w:pPr>
@@ -2714,7 +2788,7 @@
           </w:tcPr>
           <w:p>
             <w:pPr>
-              <w:pStyle w:val="Paragrafoelenco"/>
+              <w:pStyle w:val="ListParagraph"/>
               <w:ind w:left="0"/>
               <w:jc w:val="center"/>
               <w:rPr>
@@ -2737,7 +2811,7 @@
           </w:tcPr>
           <w:p>
             <w:pPr>
-              <w:pStyle w:val="Paragrafoelenco"/>
+              <w:pStyle w:val="ListParagraph"/>
               <w:ind w:left="0"/>
               <w:jc w:val="right"/>
             </w:pPr>
@@ -2752,7 +2826,7 @@
           </w:tcPr>
           <w:p>
             <w:pPr>
-              <w:pStyle w:val="Paragrafoelenco"/>
+              <w:pStyle w:val="ListParagraph"/>
               <w:ind w:left="0"/>
               <w:jc w:val="center"/>
               <w:rPr>
@@ -2775,7 +2849,7 @@
           </w:tcPr>
           <w:p>
             <w:pPr>
-              <w:pStyle w:val="Paragrafoelenco"/>
+              <w:pStyle w:val="ListParagraph"/>
               <w:ind w:left="0"/>
               <w:jc w:val="right"/>
             </w:pPr>
@@ -2790,7 +2864,7 @@
           </w:tcPr>
           <w:p>
             <w:pPr>
-              <w:pStyle w:val="Paragrafoelenco"/>
+              <w:pStyle w:val="ListParagraph"/>
               <w:ind w:left="0"/>
               <w:jc w:val="center"/>
               <w:rPr>
@@ -2813,7 +2887,7 @@
           </w:tcPr>
           <w:p>
             <w:pPr>
-              <w:pStyle w:val="Paragrafoelenco"/>
+              <w:pStyle w:val="ListParagraph"/>
               <w:ind w:left="0"/>
               <w:jc w:val="right"/>
             </w:pPr>
@@ -2828,7 +2902,7 @@
           </w:tcPr>
           <w:p>
             <w:pPr>
-              <w:pStyle w:val="Paragrafoelenco"/>
+              <w:pStyle w:val="ListParagraph"/>
               <w:ind w:left="0"/>
               <w:jc w:val="center"/>
               <w:rPr>
@@ -2851,7 +2925,7 @@
           </w:tcPr>
           <w:p>
             <w:pPr>
-              <w:pStyle w:val="Paragrafoelenco"/>
+              <w:pStyle w:val="ListParagraph"/>
               <w:ind w:left="0"/>
               <w:jc w:val="right"/>
             </w:pPr>
@@ -2868,7 +2942,7 @@
           </w:tcPr>
           <w:p>
             <w:pPr>
-              <w:pStyle w:val="Paragrafoelenco"/>
+              <w:pStyle w:val="ListParagraph"/>
               <w:ind w:left="0"/>
               <w:jc w:val="center"/>
               <w:rPr>
@@ -2891,7 +2965,7 @@
           </w:tcPr>
           <w:p>
             <w:pPr>
-              <w:pStyle w:val="Paragrafoelenco"/>
+              <w:pStyle w:val="ListParagraph"/>
               <w:ind w:left="0"/>
               <w:jc w:val="right"/>
             </w:pPr>
@@ -2906,7 +2980,7 @@
           </w:tcPr>
           <w:p>
             <w:pPr>
-              <w:pStyle w:val="Paragrafoelenco"/>
+              <w:pStyle w:val="ListParagraph"/>
               <w:ind w:left="0"/>
               <w:jc w:val="center"/>
               <w:rPr>
@@ -2929,7 +3003,7 @@
           </w:tcPr>
           <w:p>
             <w:pPr>
-              <w:pStyle w:val="Paragrafoelenco"/>
+              <w:pStyle w:val="ListParagraph"/>
               <w:ind w:left="0"/>
               <w:jc w:val="right"/>
             </w:pPr>
@@ -2944,7 +3018,7 @@
           </w:tcPr>
           <w:p>
             <w:pPr>
-              <w:pStyle w:val="Paragrafoelenco"/>
+              <w:pStyle w:val="ListParagraph"/>
               <w:ind w:left="0"/>
               <w:jc w:val="center"/>
               <w:rPr>
@@ -2967,7 +3041,7 @@
           </w:tcPr>
           <w:p>
             <w:pPr>
-              <w:pStyle w:val="Paragrafoelenco"/>
+              <w:pStyle w:val="ListParagraph"/>
               <w:ind w:left="0"/>
               <w:jc w:val="right"/>
             </w:pPr>
@@ -2982,7 +3056,7 @@
           </w:tcPr>
           <w:p>
             <w:pPr>
-              <w:pStyle w:val="Paragrafoelenco"/>
+              <w:pStyle w:val="ListParagraph"/>
               <w:ind w:left="0"/>
               <w:jc w:val="center"/>
               <w:rPr>
@@ -3005,7 +3079,7 @@
           </w:tcPr>
           <w:p>
             <w:pPr>
-              <w:pStyle w:val="Paragrafoelenco"/>
+              <w:pStyle w:val="ListParagraph"/>
               <w:ind w:left="0"/>
               <w:jc w:val="right"/>
             </w:pPr>
@@ -3022,7 +3096,7 @@
           </w:tcPr>
           <w:p>
             <w:pPr>
-              <w:pStyle w:val="Paragrafoelenco"/>
+              <w:pStyle w:val="ListParagraph"/>
               <w:ind w:left="0"/>
               <w:jc w:val="center"/>
               <w:rPr>
@@ -3045,7 +3119,7 @@
           </w:tcPr>
           <w:p>
             <w:pPr>
-              <w:pStyle w:val="Paragrafoelenco"/>
+              <w:pStyle w:val="ListParagraph"/>
               <w:ind w:left="0"/>
               <w:jc w:val="right"/>
             </w:pPr>
@@ -3060,7 +3134,7 @@
           </w:tcPr>
           <w:p>
             <w:pPr>
-              <w:pStyle w:val="Paragrafoelenco"/>
+              <w:pStyle w:val="ListParagraph"/>
               <w:ind w:left="0"/>
               <w:jc w:val="center"/>
               <w:rPr>
@@ -3083,7 +3157,7 @@
           </w:tcPr>
           <w:p>
             <w:pPr>
-              <w:pStyle w:val="Paragrafoelenco"/>
+              <w:pStyle w:val="ListParagraph"/>
               <w:ind w:left="0"/>
               <w:jc w:val="right"/>
             </w:pPr>
@@ -3098,7 +3172,7 @@
           </w:tcPr>
           <w:p>
             <w:pPr>
-              <w:pStyle w:val="Paragrafoelenco"/>
+              <w:pStyle w:val="ListParagraph"/>
               <w:ind w:left="0"/>
               <w:jc w:val="center"/>
               <w:rPr>
@@ -3121,7 +3195,7 @@
           </w:tcPr>
           <w:p>
             <w:pPr>
-              <w:pStyle w:val="Paragrafoelenco"/>
+              <w:pStyle w:val="ListParagraph"/>
               <w:ind w:left="0"/>
               <w:jc w:val="right"/>
             </w:pPr>
@@ -3136,7 +3210,7 @@
           </w:tcPr>
           <w:p>
             <w:pPr>
-              <w:pStyle w:val="Paragrafoelenco"/>
+              <w:pStyle w:val="ListParagraph"/>
               <w:ind w:left="0"/>
               <w:jc w:val="center"/>
               <w:rPr>
@@ -3159,7 +3233,7 @@
           </w:tcPr>
           <w:p>
             <w:pPr>
-              <w:pStyle w:val="Paragrafoelenco"/>
+              <w:pStyle w:val="ListParagraph"/>
               <w:ind w:left="0"/>
               <w:jc w:val="right"/>
             </w:pPr>
@@ -3172,7 +3246,7 @@
     </w:tbl>
     <w:p>
       <w:pPr>
-        <w:pStyle w:val="Paragrafoelenco"/>
+        <w:pStyle w:val="ListParagraph"/>
         <w:ind w:left="0"/>
         <w:rPr>
           <w:lang w:val="it-IT"/>
@@ -3332,7 +3406,27 @@
           <w:szCs w:val="23"/>
           <w:lang w:val="en-US"/>
         </w:rPr>
-        <w:t xml:space="preserve"> we are going to badly program an interrupt handler to be slow and inefficient. The goal of this exercise is to have some higher level interrupts in the middle of the execution of the slow and inefficient interrupt handler and to count the number of such interruptions.</w:t>
+        <w:t xml:space="preserve"> we are going to badly program an interrupt handler to be slow and inefficient. The goal of this exercise is to have some </w:t>
+      </w:r>
+      <w:proofErr w:type="gramStart"/>
+      <w:r>
+        <w:rPr>
+          <w:bCs/>
+          <w:sz w:val="23"/>
+          <w:szCs w:val="23"/>
+          <w:lang w:val="en-US"/>
+        </w:rPr>
+        <w:t>higher level</w:t>
+      </w:r>
+      <w:proofErr w:type="gramEnd"/>
+      <w:r>
+        <w:rPr>
+          <w:bCs/>
+          <w:sz w:val="23"/>
+          <w:szCs w:val="23"/>
+          <w:lang w:val="en-US"/>
+        </w:rPr>
+        <w:t xml:space="preserve"> interrupts in the middle of the execution of the slow and inefficient interrupt handler and to count the number of such interruptions.</w:t>
       </w:r>
     </w:p>
     <w:p>
@@ -3539,7 +3633,7 @@
     </w:p>
     <w:p>
       <w:pPr>
-        <w:pStyle w:val="Paragrafoelenco"/>
+        <w:pStyle w:val="ListParagraph"/>
         <w:numPr>
           <w:ilvl w:val="0"/>
           <w:numId w:val="17"/>
@@ -3626,7 +3720,25 @@
           <w:sz w:val="23"/>
           <w:szCs w:val="23"/>
         </w:rPr>
-        <w:t xml:space="preserve"> handler. It is incremented by 1 every time </w:t>
+        <w:t xml:space="preserve"> handler. It is </w:t>
+      </w:r>
+      <w:proofErr w:type="gramStart"/>
+      <w:r>
+        <w:rPr>
+          <w:bCs/>
+          <w:sz w:val="23"/>
+          <w:szCs w:val="23"/>
+        </w:rPr>
+        <w:t>incremented</w:t>
+      </w:r>
+      <w:proofErr w:type="gramEnd"/>
+      <w:r>
+        <w:rPr>
+          <w:bCs/>
+          <w:sz w:val="23"/>
+          <w:szCs w:val="23"/>
+        </w:rPr>
+        <w:t xml:space="preserve"> by 1 every time </w:t>
       </w:r>
       <w:r>
         <w:rPr>
@@ -3662,7 +3774,7 @@
     </w:p>
     <w:p>
       <w:pPr>
-        <w:pStyle w:val="Paragrafoelenco"/>
+        <w:pStyle w:val="ListParagraph"/>
         <w:numPr>
           <w:ilvl w:val="0"/>
           <w:numId w:val="17"/>
@@ -3752,7 +3864,7 @@
     </w:p>
     <w:p>
       <w:pPr>
-        <w:pStyle w:val="Paragrafoelenco"/>
+        <w:pStyle w:val="ListParagraph"/>
         <w:numPr>
           <w:ilvl w:val="0"/>
           <w:numId w:val="17"/>
@@ -3958,7 +4070,7 @@
     </w:p>
     <w:p>
       <w:pPr>
-        <w:pStyle w:val="Paragrafoelenco"/>
+        <w:pStyle w:val="ListParagraph"/>
         <w:autoSpaceDE w:val="0"/>
         <w:autoSpaceDN w:val="0"/>
         <w:adjustRightInd w:val="0"/>
@@ -4153,7 +4265,7 @@
     </w:p>
     <w:p>
       <w:pPr>
-        <w:pStyle w:val="Paragrafoelenco"/>
+        <w:pStyle w:val="ListParagraph"/>
         <w:numPr>
           <w:ilvl w:val="0"/>
           <w:numId w:val="19"/>
@@ -4471,7 +4583,7 @@
     </w:p>
     <w:tbl>
       <w:tblPr>
-        <w:tblStyle w:val="Grigliatabella"/>
+        <w:tblStyle w:val="TableGrid"/>
         <w:tblW w:w="0" w:type="auto"/>
         <w:tblLook w:val="04A0" w:firstRow="1" w:lastRow="0" w:firstColumn="1" w:lastColumn="0" w:noHBand="0" w:noVBand="1"/>
       </w:tblPr>
@@ -4604,6 +4716,15 @@
                 <w:lang w:val="en-US"/>
               </w:rPr>
             </w:pPr>
+            <w:r>
+              <w:rPr>
+                <w:bCs/>
+                <w:sz w:val="23"/>
+                <w:szCs w:val="23"/>
+                <w:lang w:val="en-US"/>
+              </w:rPr>
+              <w:t>1000000</w:t>
+            </w:r>
           </w:p>
         </w:tc>
         <w:tc>
@@ -4623,6 +4744,24 @@
                 <w:lang w:val="en-US"/>
               </w:rPr>
             </w:pPr>
+            <w:r>
+              <w:rPr>
+                <w:bCs/>
+                <w:sz w:val="23"/>
+                <w:szCs w:val="23"/>
+                <w:lang w:val="en-US"/>
+              </w:rPr>
+              <w:t>0.</w:t>
+            </w:r>
+            <w:r>
+              <w:rPr>
+                <w:bCs/>
+                <w:sz w:val="23"/>
+                <w:szCs w:val="23"/>
+                <w:lang w:val="en-US"/>
+              </w:rPr>
+              <w:t>0078125s</w:t>
+            </w:r>
           </w:p>
         </w:tc>
         <w:tc>
@@ -4642,6 +4781,15 @@
                 <w:lang w:val="en-US"/>
               </w:rPr>
             </w:pPr>
+            <w:r>
+              <w:rPr>
+                <w:bCs/>
+                <w:sz w:val="23"/>
+                <w:szCs w:val="23"/>
+                <w:lang w:val="en-US"/>
+              </w:rPr>
+              <w:t>36</w:t>
+            </w:r>
           </w:p>
         </w:tc>
       </w:tr>
@@ -4663,6 +4811,15 @@
                 <w:lang w:val="en-US"/>
               </w:rPr>
             </w:pPr>
+            <w:r>
+              <w:rPr>
+                <w:bCs/>
+                <w:sz w:val="23"/>
+                <w:szCs w:val="23"/>
+                <w:lang w:val="en-US"/>
+              </w:rPr>
+              <w:t>1000000</w:t>
+            </w:r>
           </w:p>
         </w:tc>
         <w:tc>
@@ -4682,6 +4839,24 @@
                 <w:lang w:val="en-US"/>
               </w:rPr>
             </w:pPr>
+            <w:r>
+              <w:rPr>
+                <w:bCs/>
+                <w:sz w:val="23"/>
+                <w:szCs w:val="23"/>
+                <w:lang w:val="en-US"/>
+              </w:rPr>
+              <w:t>0.015625</w:t>
+            </w:r>
+            <w:r>
+              <w:rPr>
+                <w:bCs/>
+                <w:sz w:val="23"/>
+                <w:szCs w:val="23"/>
+                <w:lang w:val="en-US"/>
+              </w:rPr>
+              <w:t>s</w:t>
+            </w:r>
           </w:p>
         </w:tc>
         <w:tc>
@@ -4701,6 +4876,15 @@
                 <w:lang w:val="en-US"/>
               </w:rPr>
             </w:pPr>
+            <w:r>
+              <w:rPr>
+                <w:bCs/>
+                <w:sz w:val="23"/>
+                <w:szCs w:val="23"/>
+                <w:lang w:val="en-US"/>
+              </w:rPr>
+              <w:t>18</w:t>
+            </w:r>
           </w:p>
         </w:tc>
       </w:tr>
@@ -4722,6 +4906,15 @@
                 <w:lang w:val="en-US"/>
               </w:rPr>
             </w:pPr>
+            <w:r>
+              <w:rPr>
+                <w:bCs/>
+                <w:sz w:val="23"/>
+                <w:szCs w:val="23"/>
+                <w:lang w:val="en-US"/>
+              </w:rPr>
+              <w:t>2000000</w:t>
+            </w:r>
           </w:p>
         </w:tc>
         <w:tc>
@@ -4741,6 +4934,24 @@
                 <w:lang w:val="en-US"/>
               </w:rPr>
             </w:pPr>
+            <w:r>
+              <w:rPr>
+                <w:bCs/>
+                <w:sz w:val="23"/>
+                <w:szCs w:val="23"/>
+                <w:lang w:val="en-US"/>
+              </w:rPr>
+              <w:t>0.</w:t>
+            </w:r>
+            <w:r>
+              <w:rPr>
+                <w:bCs/>
+                <w:sz w:val="23"/>
+                <w:szCs w:val="23"/>
+                <w:lang w:val="en-US"/>
+              </w:rPr>
+              <w:t>0078125s</w:t>
+            </w:r>
           </w:p>
         </w:tc>
         <w:tc>
@@ -4760,6 +4971,15 @@
                 <w:lang w:val="en-US"/>
               </w:rPr>
             </w:pPr>
+            <w:r>
+              <w:rPr>
+                <w:bCs/>
+                <w:sz w:val="23"/>
+                <w:szCs w:val="23"/>
+                <w:lang w:val="en-US"/>
+              </w:rPr>
+              <w:t>71</w:t>
+            </w:r>
           </w:p>
         </w:tc>
       </w:tr>
@@ -4781,6 +5001,15 @@
                 <w:lang w:val="en-US"/>
               </w:rPr>
             </w:pPr>
+            <w:r>
+              <w:rPr>
+                <w:bCs/>
+                <w:sz w:val="23"/>
+                <w:szCs w:val="23"/>
+                <w:lang w:val="en-US"/>
+              </w:rPr>
+              <w:t>2000000</w:t>
+            </w:r>
           </w:p>
         </w:tc>
         <w:tc>
@@ -4800,6 +5029,15 @@
                 <w:lang w:val="en-US"/>
               </w:rPr>
             </w:pPr>
+            <w:r>
+              <w:rPr>
+                <w:bCs/>
+                <w:sz w:val="23"/>
+                <w:szCs w:val="23"/>
+                <w:lang w:val="en-US"/>
+              </w:rPr>
+              <w:t>0.015625s</w:t>
+            </w:r>
           </w:p>
         </w:tc>
         <w:tc>
@@ -4819,6 +5057,15 @@
                 <w:lang w:val="en-US"/>
               </w:rPr>
             </w:pPr>
+            <w:r>
+              <w:rPr>
+                <w:bCs/>
+                <w:sz w:val="23"/>
+                <w:szCs w:val="23"/>
+                <w:lang w:val="en-US"/>
+              </w:rPr>
+              <w:t>36</w:t>
+            </w:r>
           </w:p>
         </w:tc>
       </w:tr>
@@ -7415,7 +7662,7 @@
     <w:lsdException w:name="Unresolved Mention" w:semiHidden="1" w:unhideWhenUsed="1"/>
     <w:lsdException w:name="Smart Link" w:semiHidden="1" w:unhideWhenUsed="1"/>
   </w:latentStyles>
-  <w:style w:type="paragraph" w:default="1" w:styleId="Normale">
+  <w:style w:type="paragraph" w:default="1" w:styleId="Normal">
     <w:name w:val="Normal"/>
     <w:qFormat/>
     <w:rsid w:val="00BD4BF1"/>
@@ -7430,13 +7677,13 @@
       <w:lang w:val="it-IT" w:eastAsia="zh-CN" w:bidi="hi-IN"/>
     </w:rPr>
   </w:style>
-  <w:style w:type="character" w:default="1" w:styleId="Carpredefinitoparagrafo">
+  <w:style w:type="character" w:default="1" w:styleId="DefaultParagraphFont">
     <w:name w:val="Default Paragraph Font"/>
     <w:uiPriority w:val="1"/>
     <w:semiHidden/>
     <w:unhideWhenUsed/>
   </w:style>
-  <w:style w:type="table" w:default="1" w:styleId="Tabellanormale">
+  <w:style w:type="table" w:default="1" w:styleId="TableNormal">
     <w:name w:val="Normal Table"/>
     <w:uiPriority w:val="99"/>
     <w:semiHidden/>
@@ -7451,7 +7698,7 @@
       </w:tblCellMar>
     </w:tblPr>
   </w:style>
-  <w:style w:type="numbering" w:default="1" w:styleId="Nessunelenco">
+  <w:style w:type="numbering" w:default="1" w:styleId="NoList">
     <w:name w:val="No List"/>
     <w:uiPriority w:val="99"/>
     <w:semiHidden/>
@@ -7473,9 +7720,9 @@
       <w:lang w:eastAsia="zh-CN"/>
     </w:rPr>
   </w:style>
-  <w:style w:type="paragraph" w:styleId="Paragrafoelenco">
+  <w:style w:type="paragraph" w:styleId="ListParagraph">
     <w:name w:val="List Paragraph"/>
-    <w:basedOn w:val="Normale"/>
+    <w:basedOn w:val="Normal"/>
     <w:uiPriority w:val="34"/>
     <w:qFormat/>
     <w:rsid w:val="0064199D"/>
@@ -7489,9 +7736,9 @@
       <w:lang w:val="en-US" w:eastAsia="en-US" w:bidi="ar-SA"/>
     </w:rPr>
   </w:style>
-  <w:style w:type="table" w:styleId="Grigliatabella">
+  <w:style w:type="table" w:styleId="TableGrid">
     <w:name w:val="Table Grid"/>
-    <w:basedOn w:val="Tabellanormale"/>
+    <w:basedOn w:val="TableNormal"/>
     <w:rsid w:val="0064199D"/>
     <w:pPr>
       <w:spacing w:after="0" w:line="240" w:lineRule="auto"/>
@@ -7529,9 +7776,9 @@
       <w:lang w:val="it-IT" w:eastAsia="zh-CN"/>
     </w:rPr>
   </w:style>
-  <w:style w:type="character" w:styleId="Testosegnaposto">
+  <w:style w:type="character" w:styleId="PlaceholderText">
     <w:name w:val="Placeholder Text"/>
-    <w:basedOn w:val="Carpredefinitoparagrafo"/>
+    <w:basedOn w:val="DefaultParagraphFont"/>
     <w:uiPriority w:val="99"/>
     <w:semiHidden/>
     <w:rsid w:val="00460CDD"/>
@@ -7539,9 +7786,9 @@
       <w:color w:val="808080"/>
     </w:rPr>
   </w:style>
-  <w:style w:type="character" w:styleId="Collegamentoipertestuale">
+  <w:style w:type="character" w:styleId="Hyperlink">
     <w:name w:val="Hyperlink"/>
-    <w:basedOn w:val="Carpredefinitoparagrafo"/>
+    <w:basedOn w:val="DefaultParagraphFont"/>
     <w:uiPriority w:val="99"/>
     <w:unhideWhenUsed/>
     <w:rsid w:val="00460CDD"/>
@@ -7552,13 +7799,13 @@
   </w:style>
   <w:style w:type="character" w:customStyle="1" w:styleId="hgkelc">
     <w:name w:val="hgkelc"/>
-    <w:basedOn w:val="Carpredefinitoparagrafo"/>
+    <w:basedOn w:val="DefaultParagraphFont"/>
     <w:rsid w:val="00263F93"/>
   </w:style>
-  <w:style w:type="paragraph" w:styleId="Intestazione">
+  <w:style w:type="paragraph" w:styleId="Header">
     <w:name w:val="header"/>
-    <w:basedOn w:val="Normale"/>
-    <w:link w:val="IntestazioneCarattere"/>
+    <w:basedOn w:val="Normal"/>
+    <w:link w:val="HeaderChar"/>
     <w:uiPriority w:val="99"/>
     <w:unhideWhenUsed/>
     <w:rsid w:val="00875EA6"/>
@@ -7573,10 +7820,10 @@
       <w:szCs w:val="21"/>
     </w:rPr>
   </w:style>
-  <w:style w:type="character" w:customStyle="1" w:styleId="IntestazioneCarattere">
-    <w:name w:val="Intestazione Carattere"/>
-    <w:basedOn w:val="Carpredefinitoparagrafo"/>
-    <w:link w:val="Intestazione"/>
+  <w:style w:type="character" w:customStyle="1" w:styleId="HeaderChar">
+    <w:name w:val="Header Char"/>
+    <w:basedOn w:val="DefaultParagraphFont"/>
+    <w:link w:val="Header"/>
     <w:uiPriority w:val="99"/>
     <w:rsid w:val="00875EA6"/>
     <w:rPr>
@@ -7587,10 +7834,10 @@
       <w:lang w:val="it-IT" w:eastAsia="zh-CN" w:bidi="hi-IN"/>
     </w:rPr>
   </w:style>
-  <w:style w:type="paragraph" w:styleId="Pidipagina">
+  <w:style w:type="paragraph" w:styleId="Footer">
     <w:name w:val="footer"/>
-    <w:basedOn w:val="Normale"/>
-    <w:link w:val="PidipaginaCarattere"/>
+    <w:basedOn w:val="Normal"/>
+    <w:link w:val="FooterChar"/>
     <w:uiPriority w:val="99"/>
     <w:unhideWhenUsed/>
     <w:rsid w:val="00875EA6"/>
@@ -7605,10 +7852,10 @@
       <w:szCs w:val="21"/>
     </w:rPr>
   </w:style>
-  <w:style w:type="character" w:customStyle="1" w:styleId="PidipaginaCarattere">
-    <w:name w:val="Piè di pagina Carattere"/>
-    <w:basedOn w:val="Carpredefinitoparagrafo"/>
-    <w:link w:val="Pidipagina"/>
+  <w:style w:type="character" w:customStyle="1" w:styleId="FooterChar">
+    <w:name w:val="Footer Char"/>
+    <w:basedOn w:val="DefaultParagraphFont"/>
+    <w:link w:val="Footer"/>
     <w:uiPriority w:val="99"/>
     <w:rsid w:val="00875EA6"/>
     <w:rPr>
@@ -7619,9 +7866,9 @@
       <w:lang w:val="it-IT" w:eastAsia="zh-CN" w:bidi="hi-IN"/>
     </w:rPr>
   </w:style>
-  <w:style w:type="character" w:styleId="CodiceHTML">
+  <w:style w:type="character" w:styleId="HTMLCode">
     <w:name w:val="HTML Code"/>
-    <w:basedOn w:val="Carpredefinitoparagrafo"/>
+    <w:basedOn w:val="DefaultParagraphFont"/>
     <w:uiPriority w:val="99"/>
     <w:semiHidden/>
     <w:unhideWhenUsed/>
@@ -7634,12 +7881,12 @@
   </w:style>
   <w:style w:type="character" w:customStyle="1" w:styleId="hljs-keyword">
     <w:name w:val="hljs-keyword"/>
-    <w:basedOn w:val="Carpredefinitoparagrafo"/>
+    <w:basedOn w:val="DefaultParagraphFont"/>
     <w:rsid w:val="00E47E1B"/>
   </w:style>
-  <w:style w:type="character" w:styleId="Menzionenonrisolta">
+  <w:style w:type="character" w:styleId="UnresolvedMention">
     <w:name w:val="Unresolved Mention"/>
-    <w:basedOn w:val="Carpredefinitoparagrafo"/>
+    <w:basedOn w:val="DefaultParagraphFont"/>
     <w:uiPriority w:val="99"/>
     <w:semiHidden/>
     <w:unhideWhenUsed/>

</xml_diff>